<commit_message>
Mise en place colonne type (vide pour l'instant) dans le tableau des ressource Récupération de l'ObjectType de la generic_ressource lors de la substitution, il ne manque plus qu'a envoyer cette valeur à la vue
</commit_message>
<xml_diff>
--- a/web-app/publication/Trône de Fer - Game of Thrones.docx
+++ b/web-app/publication/Trône de Fer - Game of Thrones.docx
@@ -6,8 +6,6 @@
       <w:pPr>
         <w:pStyle w:val="ST"/>
       </w:pPr>
-      <w:bookmarkStart w:id="0" w:name="_GoBack"/>
-      <w:bookmarkEnd w:id="0"/>
       <w:r>
         <w:rPr>
           <w:noProof/>
@@ -96,10 +94,10 @@
               <wp:anchor distT="0" distB="0" distL="114300" distR="114300" simplePos="0" relativeHeight="251661312" behindDoc="0" locked="0" layoutInCell="1" allowOverlap="1">
                 <wp:simplePos x="0" y="0"/>
                 <wp:positionH relativeFrom="column">
-                  <wp:posOffset>-62865</wp:posOffset>
+                  <wp:posOffset>-120015</wp:posOffset>
                 </wp:positionH>
                 <wp:positionV relativeFrom="paragraph">
-                  <wp:posOffset>196434</wp:posOffset>
+                  <wp:posOffset>348615</wp:posOffset>
                 </wp:positionV>
                 <wp:extent cx="1371600" cy="536027"/>
                 <wp:effectExtent l="0" t="0" r="0" b="0"/>
@@ -179,7 +177,7 @@
                 <v:stroke joinstyle="miter"/>
                 <v:path gradientshapeok="t" o:connecttype="rect"/>
               </v:shapetype>
-              <v:shape id="Zone de texte 2" o:spid="_x0000_s1026" type="#_x0000_t202" style="position:absolute;margin-left:-4.95pt;margin-top:15.45pt;width:108pt;height:42.2pt;z-index:251661312;visibility:visible;mso-wrap-style:square;mso-height-percent:0;mso-wrap-distance-left:9pt;mso-wrap-distance-top:0;mso-wrap-distance-right:9pt;mso-wrap-distance-bottom:0;mso-position-horizontal:absolute;mso-position-horizontal-relative:text;mso-position-vertical:absolute;mso-position-vertical-relative:text;mso-height-percent:0;mso-height-relative:margin;v-text-anchor:top" o:gfxdata="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" filled="f" stroked="f" strokeweight=".5pt">
+              <v:shape id="Zone de texte 2" o:spid="_x0000_s1026" type="#_x0000_t202" style="position:absolute;margin-left:-9.45pt;margin-top:27.45pt;width:108pt;height:42.2pt;z-index:251661312;visibility:visible;mso-wrap-style:square;mso-height-percent:0;mso-wrap-distance-left:9pt;mso-wrap-distance-top:0;mso-wrap-distance-right:9pt;mso-wrap-distance-bottom:0;mso-position-horizontal:absolute;mso-position-horizontal-relative:text;mso-position-vertical:absolute;mso-position-vertical-relative:text;mso-height-percent:0;mso-height-relative:margin;v-text-anchor:top" o:gfxdata="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" filled="f" stroked="f" strokeweight=".5pt">
                 <v:textbox>
                   <w:txbxContent>
                     <w:p>
@@ -340,8 +338,12 @@
       </w:r>
     </w:p>
     <w:sectPr>
-      <w:headerReference w:type="default" r:id="rId9"/>
-      <w:footerReference w:type="default" r:id="rId10"/>
+      <w:headerReference w:type="even" r:id="rId9"/>
+      <w:headerReference w:type="default" r:id="rId10"/>
+      <w:footerReference w:type="even" r:id="rId11"/>
+      <w:footerReference w:type="default" r:id="rId12"/>
+      <w:headerReference w:type="first" r:id="rId13"/>
+      <w:footerReference w:type="first" r:id="rId14"/>
       <w:pgSz w:w="11907" w:h="16839" w:code="9"/>
       <w:pgMar w:top="1440" w:right="1440" w:bottom="1440" w:left="1440" w:header="720" w:footer="720" w:gutter="0"/>
       <w:cols w:space="720"/>
@@ -378,6 +380,16 @@
 </file>
 
 <file path=word/footer1.xml><?xml version="1.0" encoding="utf-8"?>
+<w:ftr xmlns:wpc="http://schemas.microsoft.com/office/word/2010/wordprocessingCanvas" xmlns:mc="http://schemas.openxmlformats.org/markup-compatibility/2006" xmlns:o="urn:schemas-microsoft-com:office:office" xmlns:r="http://schemas.openxmlformats.org/officeDocument/2006/relationships" xmlns:m="http://schemas.openxmlformats.org/officeDocument/2006/math" xmlns:v="urn:schemas-microsoft-com:vml" xmlns:wp14="http://schemas.microsoft.com/office/word/2010/wordprocessingDrawing" xmlns:wp="http://schemas.openxmlformats.org/drawingml/2006/wordprocessingDrawing" xmlns:w10="urn:schemas-microsoft-com:office:word" xmlns:w="http://schemas.openxmlformats.org/wordprocessingml/2006/main" xmlns:w14="http://schemas.microsoft.com/office/word/2010/wordml" xmlns:w15="http://schemas.microsoft.com/office/word/2012/wordml" xmlns:wpg="http://schemas.microsoft.com/office/word/2010/wordprocessingGroup" xmlns:wpi="http://schemas.microsoft.com/office/word/2010/wordprocessingInk" xmlns:wne="http://schemas.microsoft.com/office/word/2006/wordml" xmlns:wps="http://schemas.microsoft.com/office/word/2010/wordprocessingShape" mc:Ignorable="w14 w15 wp14">
+  <w:p>
+    <w:pPr>
+      <w:pStyle w:val="Pieddepage"/>
+    </w:pPr>
+  </w:p>
+</w:ftr>
+</file>
+
+<file path=word/footer2.xml><?xml version="1.0" encoding="utf-8"?>
 <w:ftr xmlns:wpc="http://schemas.microsoft.com/office/word/2010/wordprocessingCanvas" xmlns:mc="http://schemas.openxmlformats.org/markup-compatibility/2006" xmlns:o="urn:schemas-microsoft-com:office:office" xmlns:r="http://schemas.openxmlformats.org/officeDocument/2006/relationships" xmlns:m="http://schemas.openxmlformats.org/officeDocument/2006/math" xmlns:v="urn:schemas-microsoft-com:vml" xmlns:wp14="http://schemas.microsoft.com/office/word/2010/wordprocessingDrawing" xmlns:wp="http://schemas.openxmlformats.org/drawingml/2006/wordprocessingDrawing" xmlns:w10="urn:schemas-microsoft-com:office:word" xmlns:w="http://schemas.openxmlformats.org/wordprocessingml/2006/main" xmlns:w14="http://schemas.microsoft.com/office/word/2010/wordml" xmlns:w15="http://schemas.microsoft.com/office/word/2012/wordml" xmlns:wpg="http://schemas.microsoft.com/office/word/2010/wordprocessingGroup" xmlns:wpi="http://schemas.microsoft.com/office/word/2010/wordprocessingInk" xmlns:wne="http://schemas.microsoft.com/office/word/2006/wordml" xmlns:wps="http://schemas.microsoft.com/office/word/2010/wordprocessingShape" mc:Ignorable="w14 w15 wp14">
   <w:tbl>
     <w:tblPr>
@@ -529,7 +541,21 @@
             <w:rPr>
               <w:b/>
             </w:rPr>
-            <w:t xml:space="preserve"> sur  </w:t>
+            <w:t xml:space="preserve"> </w:t>
+          </w:r>
+          <w:proofErr w:type="spellStart"/>
+          <w:r>
+            <w:rPr>
+              <w:b/>
+            </w:rPr>
+            <w:t>sur</w:t>
+          </w:r>
+          <w:proofErr w:type="spellEnd"/>
+          <w:r>
+            <w:rPr>
+              <w:b/>
+            </w:rPr>
+            <w:t xml:space="preserve">  </w:t>
           </w:r>
           <w:r>
             <w:rPr>
@@ -574,6 +600,16 @@
 </w:ftr>
 </file>
 
+<file path=word/footer3.xml><?xml version="1.0" encoding="utf-8"?>
+<w:ftr xmlns:wpc="http://schemas.microsoft.com/office/word/2010/wordprocessingCanvas" xmlns:mc="http://schemas.openxmlformats.org/markup-compatibility/2006" xmlns:o="urn:schemas-microsoft-com:office:office" xmlns:r="http://schemas.openxmlformats.org/officeDocument/2006/relationships" xmlns:m="http://schemas.openxmlformats.org/officeDocument/2006/math" xmlns:v="urn:schemas-microsoft-com:vml" xmlns:wp14="http://schemas.microsoft.com/office/word/2010/wordprocessingDrawing" xmlns:wp="http://schemas.openxmlformats.org/drawingml/2006/wordprocessingDrawing" xmlns:w10="urn:schemas-microsoft-com:office:word" xmlns:w="http://schemas.openxmlformats.org/wordprocessingml/2006/main" xmlns:w14="http://schemas.microsoft.com/office/word/2010/wordml" xmlns:w15="http://schemas.microsoft.com/office/word/2012/wordml" xmlns:wpg="http://schemas.microsoft.com/office/word/2010/wordprocessingGroup" xmlns:wpi="http://schemas.microsoft.com/office/word/2010/wordprocessingInk" xmlns:wne="http://schemas.microsoft.com/office/word/2006/wordml" xmlns:wps="http://schemas.microsoft.com/office/word/2010/wordprocessingShape" mc:Ignorable="w14 w15 wp14">
+  <w:p>
+    <w:pPr>
+      <w:pStyle w:val="Pieddepage"/>
+    </w:pPr>
+  </w:p>
+</w:ftr>
+</file>
+
 <file path=word/footnotes.xml><?xml version="1.0" encoding="utf-8"?>
 <w:footnotes xmlns:wpc="http://schemas.microsoft.com/office/word/2010/wordprocessingCanvas" xmlns:mc="http://schemas.openxmlformats.org/markup-compatibility/2006" xmlns:o="urn:schemas-microsoft-com:office:office" xmlns:r="http://schemas.openxmlformats.org/officeDocument/2006/relationships" xmlns:m="http://schemas.openxmlformats.org/officeDocument/2006/math" xmlns:v="urn:schemas-microsoft-com:vml" xmlns:wp14="http://schemas.microsoft.com/office/word/2010/wordprocessingDrawing" xmlns:wp="http://schemas.openxmlformats.org/drawingml/2006/wordprocessingDrawing" xmlns:w10="urn:schemas-microsoft-com:office:word" xmlns:w="http://schemas.openxmlformats.org/wordprocessingml/2006/main" xmlns:w14="http://schemas.microsoft.com/office/word/2010/wordml" xmlns:w15="http://schemas.microsoft.com/office/word/2012/wordml" xmlns:wpg="http://schemas.microsoft.com/office/word/2010/wordprocessingGroup" xmlns:wpi="http://schemas.microsoft.com/office/word/2010/wordprocessingInk" xmlns:wne="http://schemas.microsoft.com/office/word/2006/wordml" xmlns:wps="http://schemas.microsoft.com/office/word/2010/wordprocessingShape" mc:Ignorable="w14 w15 wp14">
   <w:footnote w:type="separator" w:id="-1">
@@ -600,6 +636,16 @@
 </file>
 
 <file path=word/header1.xml><?xml version="1.0" encoding="utf-8"?>
+<w:hdr xmlns:wpc="http://schemas.microsoft.com/office/word/2010/wordprocessingCanvas" xmlns:mc="http://schemas.openxmlformats.org/markup-compatibility/2006" xmlns:o="urn:schemas-microsoft-com:office:office" xmlns:r="http://schemas.openxmlformats.org/officeDocument/2006/relationships" xmlns:m="http://schemas.openxmlformats.org/officeDocument/2006/math" xmlns:v="urn:schemas-microsoft-com:vml" xmlns:wp14="http://schemas.microsoft.com/office/word/2010/wordprocessingDrawing" xmlns:wp="http://schemas.openxmlformats.org/drawingml/2006/wordprocessingDrawing" xmlns:w10="urn:schemas-microsoft-com:office:word" xmlns:w="http://schemas.openxmlformats.org/wordprocessingml/2006/main" xmlns:w14="http://schemas.microsoft.com/office/word/2010/wordml" xmlns:w15="http://schemas.microsoft.com/office/word/2012/wordml" xmlns:wpg="http://schemas.microsoft.com/office/word/2010/wordprocessingGroup" xmlns:wpi="http://schemas.microsoft.com/office/word/2010/wordprocessingInk" xmlns:wne="http://schemas.microsoft.com/office/word/2006/wordml" xmlns:wps="http://schemas.microsoft.com/office/word/2010/wordprocessingShape" mc:Ignorable="w14 w15 wp14">
+  <w:p>
+    <w:pPr>
+      <w:pStyle w:val="En-tte"/>
+    </w:pPr>
+  </w:p>
+</w:hdr>
+</file>
+
+<file path=word/header2.xml><?xml version="1.0" encoding="utf-8"?>
 <w:hdr xmlns:wpc="http://schemas.microsoft.com/office/word/2010/wordprocessingCanvas" xmlns:mc="http://schemas.openxmlformats.org/markup-compatibility/2006" xmlns:o="urn:schemas-microsoft-com:office:office" xmlns:r="http://schemas.openxmlformats.org/officeDocument/2006/relationships" xmlns:m="http://schemas.openxmlformats.org/officeDocument/2006/math" xmlns:v="urn:schemas-microsoft-com:vml" xmlns:wp14="http://schemas.microsoft.com/office/word/2010/wordprocessingDrawing" xmlns:wp="http://schemas.openxmlformats.org/drawingml/2006/wordprocessingDrawing" xmlns:w10="urn:schemas-microsoft-com:office:word" xmlns:w="http://schemas.openxmlformats.org/wordprocessingml/2006/main" xmlns:w14="http://schemas.microsoft.com/office/word/2010/wordml" xmlns:w15="http://schemas.microsoft.com/office/word/2012/wordml" xmlns:wpg="http://schemas.microsoft.com/office/word/2010/wordprocessingGroup" xmlns:wpi="http://schemas.microsoft.com/office/word/2010/wordprocessingInk" xmlns:wne="http://schemas.microsoft.com/office/word/2006/wordml" xmlns:wps="http://schemas.microsoft.com/office/word/2010/wordprocessingShape" mc:Ignorable="w14 w15 wp14">
   <w:tbl>
     <w:tblPr>
@@ -630,6 +676,7 @@
             <w:pStyle w:val="En-tte"/>
             <w:jc w:val="center"/>
           </w:pPr>
+          <w:bookmarkStart w:id="0" w:name="_GoBack"/>
         </w:p>
       </w:tc>
       <w:tc>
@@ -696,7 +743,18 @@
         </w:p>
       </w:tc>
     </w:tr>
+    <w:bookmarkEnd w:id="0"/>
   </w:tbl>
+  <w:p>
+    <w:pPr>
+      <w:pStyle w:val="En-tte"/>
+    </w:pPr>
+  </w:p>
+</w:hdr>
+</file>
+
+<file path=word/header3.xml><?xml version="1.0" encoding="utf-8"?>
+<w:hdr xmlns:wpc="http://schemas.microsoft.com/office/word/2010/wordprocessingCanvas" xmlns:mc="http://schemas.openxmlformats.org/markup-compatibility/2006" xmlns:o="urn:schemas-microsoft-com:office:office" xmlns:r="http://schemas.openxmlformats.org/officeDocument/2006/relationships" xmlns:m="http://schemas.openxmlformats.org/officeDocument/2006/math" xmlns:v="urn:schemas-microsoft-com:vml" xmlns:wp14="http://schemas.microsoft.com/office/word/2010/wordprocessingDrawing" xmlns:wp="http://schemas.openxmlformats.org/drawingml/2006/wordprocessingDrawing" xmlns:w10="urn:schemas-microsoft-com:office:word" xmlns:w="http://schemas.openxmlformats.org/wordprocessingml/2006/main" xmlns:w14="http://schemas.microsoft.com/office/word/2010/wordml" xmlns:w15="http://schemas.microsoft.com/office/word/2012/wordml" xmlns:wpg="http://schemas.microsoft.com/office/word/2010/wordprocessingGroup" xmlns:wpi="http://schemas.microsoft.com/office/word/2010/wordprocessingInk" xmlns:wne="http://schemas.microsoft.com/office/word/2006/wordml" xmlns:wps="http://schemas.microsoft.com/office/word/2010/wordprocessingShape" mc:Ignorable="w14 w15 wp14">
   <w:p>
     <w:pPr>
       <w:pStyle w:val="En-tte"/>
@@ -1400,7 +1458,6 @@
       <w:spacing w:after="0" w:line="240" w:lineRule="auto"/>
     </w:pPr>
     <w:tblPr>
-      <w:tblInd w:w="0" w:type="dxa"/>
       <w:tblBorders>
         <w:top w:val="single" w:sz="4" w:space="0" w:color="000000" w:themeColor="text1"/>
         <w:left w:val="single" w:sz="4" w:space="0" w:color="000000" w:themeColor="text1"/>
@@ -1409,12 +1466,6 @@
         <w:insideH w:val="single" w:sz="4" w:space="0" w:color="000000" w:themeColor="text1"/>
         <w:insideV w:val="single" w:sz="4" w:space="0" w:color="000000" w:themeColor="text1"/>
       </w:tblBorders>
-      <w:tblCellMar>
-        <w:top w:w="0" w:type="dxa"/>
-        <w:left w:w="108" w:type="dxa"/>
-        <w:bottom w:w="0" w:type="dxa"/>
-        <w:right w:w="108" w:type="dxa"/>
-      </w:tblCellMar>
     </w:tblPr>
   </w:style>
   <w:style w:type="paragraph" w:styleId="Pieddepage">

</xml_diff>

<commit_message>
Fix du word game of throne car saut de page intempestif pour le style Table1C
</commit_message>
<xml_diff>
--- a/web-app/publication/Trône de Fer - Game of Thrones.docx
+++ b/web-app/publication/Trône de Fer - Game of Thrones.docx
@@ -3,9 +3,6 @@
 <w:document xmlns:wpc="http://schemas.microsoft.com/office/word/2010/wordprocessingCanvas" xmlns:mc="http://schemas.openxmlformats.org/markup-compatibility/2006" xmlns:o="urn:schemas-microsoft-com:office:office" xmlns:r="http://schemas.openxmlformats.org/officeDocument/2006/relationships" xmlns:m="http://schemas.openxmlformats.org/officeDocument/2006/math" xmlns:v="urn:schemas-microsoft-com:vml" xmlns:wp14="http://schemas.microsoft.com/office/word/2010/wordprocessingDrawing" xmlns:wp="http://schemas.openxmlformats.org/drawingml/2006/wordprocessingDrawing" xmlns:w10="urn:schemas-microsoft-com:office:word" xmlns:w="http://schemas.openxmlformats.org/wordprocessingml/2006/main" xmlns:w14="http://schemas.microsoft.com/office/word/2010/wordml" xmlns:w15="http://schemas.microsoft.com/office/word/2012/wordml" xmlns:wpg="http://schemas.microsoft.com/office/word/2010/wordprocessingGroup" xmlns:wpi="http://schemas.microsoft.com/office/word/2010/wordprocessingInk" xmlns:wne="http://schemas.microsoft.com/office/word/2006/wordml" xmlns:wps="http://schemas.microsoft.com/office/word/2010/wordprocessingShape" mc:Ignorable="w14 w15 wp14">
   <w:body>
     <w:p>
-      <w:pPr>
-        <w:pStyle w:val="Table1L"/>
-      </w:pPr>
       <w:bookmarkStart w:id="0" w:name="_GoBack"/>
       <w:bookmarkEnd w:id="0"/>
       <w:r>
@@ -90,7 +87,7 @@
                   <wp:posOffset>-120015</wp:posOffset>
                 </wp:positionH>
                 <wp:positionV relativeFrom="paragraph">
-                  <wp:posOffset>348615</wp:posOffset>
+                  <wp:posOffset>510540</wp:posOffset>
                 </wp:positionV>
                 <wp:extent cx="1371600" cy="536027"/>
                 <wp:effectExtent l="0" t="0" r="0" b="0"/>
@@ -170,7 +167,7 @@
                 <v:stroke joinstyle="miter"/>
                 <v:path gradientshapeok="t" o:connecttype="rect"/>
               </v:shapetype>
-              <v:shape id="Zone de texte 2" o:spid="_x0000_s1026" type="#_x0000_t202" style="position:absolute;margin-left:-9.45pt;margin-top:27.45pt;width:108pt;height:42.2pt;z-index:251661312;visibility:visible;mso-wrap-style:square;mso-height-percent:0;mso-wrap-distance-left:9pt;mso-wrap-distance-top:0;mso-wrap-distance-right:9pt;mso-wrap-distance-bottom:0;mso-position-horizontal:absolute;mso-position-horizontal-relative:text;mso-position-vertical:absolute;mso-position-vertical-relative:text;mso-height-percent:0;mso-height-relative:margin;v-text-anchor:top" o:gfxdata="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" filled="f" stroked="f" strokeweight=".5pt">
+              <v:shape id="Zone de texte 2" o:spid="_x0000_s1026" type="#_x0000_t202" style="position:absolute;margin-left:-9.45pt;margin-top:40.2pt;width:108pt;height:42.2pt;z-index:251661312;visibility:visible;mso-wrap-style:square;mso-height-percent:0;mso-wrap-distance-left:9pt;mso-wrap-distance-top:0;mso-wrap-distance-right:9pt;mso-wrap-distance-bottom:0;mso-position-horizontal:absolute;mso-position-horizontal-relative:text;mso-position-vertical:absolute;mso-position-vertical-relative:text;mso-height-percent:0;mso-height-relative:margin;v-text-anchor:top" o:gfxdata="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" filled="f" stroked="f" strokeweight=".5pt">
                 <v:textbox>
                   <w:txbxContent>
                     <w:p>
@@ -405,7 +402,15 @@
       </w:sdtContent>
     </w:sdt>
     <w:p>
+      <w:pPr>
+        <w:rPr>
+          <w:lang w:val="fr-FR"/>
+        </w:rPr>
+      </w:pPr>
       <w:r>
+        <w:rPr>
+          <w:lang w:val="fr-FR"/>
+        </w:rPr>
         <w:br w:type="page"/>
       </w:r>
     </w:p>
@@ -1905,7 +1910,11 @@
     <w:next w:val="Normal"/>
     <w:link w:val="Table1LCar"/>
     <w:qFormat/>
-    <w:rsid w:val="006A51FD"/>
+    <w:rsid w:val="002360EF"/>
+    <w:pPr>
+      <w:keepNext w:val="0"/>
+      <w:keepLines w:val="0"/>
+    </w:pPr>
     <w:rPr>
       <w:b/>
       <w:i w:val="0"/>
@@ -1928,7 +1937,7 @@
     <w:name w:val="Table1L Car"/>
     <w:basedOn w:val="STCar"/>
     <w:link w:val="Table1L"/>
-    <w:rsid w:val="006A51FD"/>
+    <w:rsid w:val="002360EF"/>
     <w:rPr>
       <w:rFonts w:ascii="Trajan Pro" w:hAnsi="Trajan Pro"/>
       <w:b/>
@@ -2242,7 +2251,7 @@
 </file>
 
 <file path=customXml/itemProps1.xml><?xml version="1.0" encoding="utf-8"?>
-<ds:datastoreItem xmlns:ds="http://schemas.openxmlformats.org/officeDocument/2006/customXml" ds:itemID="{92F1CC8F-3C59-4EE3-878D-AA00838EDBFC}">
+<ds:datastoreItem xmlns:ds="http://schemas.openxmlformats.org/officeDocument/2006/customXml" ds:itemID="{17FD5EC3-5BE7-4E46-9D76-63193E96CE61}">
   <ds:schemaRefs>
     <ds:schemaRef ds:uri="http://schemas.openxmlformats.org/officeDocument/2006/bibliography"/>
   </ds:schemaRefs>

</xml_diff>